<commit_message>
Added the analysis of the best cases
</commit_message>
<xml_diff>
--- a/Time complexity of MirrorMazeBruteForce Algorithm.docx
+++ b/Time complexity of MirrorMazeBruteForce Algorithm.docx
@@ -1,10 +1,10 @@
 
 <file path=word/document.xml><?xml version="1.0" encoding="utf-8"?>
-<w:document xmlns:wpc="http://schemas.microsoft.com/office/word/2010/wordprocessingCanvas" xmlns:cx="http://schemas.microsoft.com/office/drawing/2014/chartex" xmlns:cx1="http://schemas.microsoft.com/office/drawing/2015/9/8/chartex" xmlns:cx2="http://schemas.microsoft.com/office/drawing/2015/10/21/chartex" xmlns:cx3="http://schemas.microsoft.com/office/drawing/2016/5/9/chartex" xmlns:cx4="http://schemas.microsoft.com/office/drawing/2016/5/10/chartex" xmlns:cx5="http://schemas.microsoft.com/office/drawing/2016/5/11/chartex" xmlns:cx6="http://schemas.microsoft.com/office/drawing/2016/5/12/chartex" xmlns:cx7="http://schemas.microsoft.com/office/drawing/2016/5/13/chartex" xmlns:cx8="http://schemas.microsoft.com/office/drawing/2016/5/14/chartex" xmlns:mc="http://schemas.openxmlformats.org/markup-compatibility/2006" xmlns:aink="http://schemas.microsoft.com/office/drawing/2016/ink" xmlns:am3d="http://schemas.microsoft.com/office/drawing/2017/model3d" xmlns:o="urn:schemas-microsoft-com:office:office" xmlns:oel="http://schemas.microsoft.com/office/2019/extlst" xmlns:r="http://schemas.openxmlformats.org/officeDocument/2006/relationships" xmlns:m="http://schemas.openxmlformats.org/officeDocument/2006/math" xmlns:v="urn:schemas-microsoft-com:vml" xmlns:wp14="http://schemas.microsoft.com/office/word/2010/wordprocessingDrawing" xmlns:wp="http://schemas.openxmlformats.org/drawingml/2006/wordprocessingDrawing" xmlns:w10="urn:schemas-microsoft-com:office:word" xmlns:w="http://schemas.openxmlformats.org/wordprocessingml/2006/main" xmlns:w14="http://schemas.microsoft.com/office/word/2010/wordml" xmlns:w15="http://schemas.microsoft.com/office/word/2012/wordml" xmlns:w16cex="http://schemas.microsoft.com/office/word/2018/wordml/cex" xmlns:w16cid="http://schemas.microsoft.com/office/word/2016/wordml/cid" xmlns:w16="http://schemas.microsoft.com/office/word/2018/wordml" xmlns:w16sdtdh="http://schemas.microsoft.com/office/word/2020/wordml/sdtdatahash" xmlns:w16se="http://schemas.microsoft.com/office/word/2015/wordml/symex" xmlns:wpg="http://schemas.microsoft.com/office/word/2010/wordprocessingGroup" xmlns:wpi="http://schemas.microsoft.com/office/word/2010/wordprocessingInk" xmlns:wne="http://schemas.microsoft.com/office/word/2006/wordml" xmlns:wps="http://schemas.microsoft.com/office/word/2010/wordprocessingShape" mc:Ignorable="w14 w15 w16se w16cid w16 w16cex w16sdtdh wp14">
+<w:document xmlns:wpc="http://schemas.microsoft.com/office/word/2010/wordprocessingCanvas" xmlns:cx="http://schemas.microsoft.com/office/drawing/2014/chartex" xmlns:mc="http://schemas.openxmlformats.org/markup-compatibility/2006" xmlns:o="urn:schemas-microsoft-com:office:office" xmlns:r="http://schemas.openxmlformats.org/officeDocument/2006/relationships" xmlns:m="http://schemas.openxmlformats.org/officeDocument/2006/math" xmlns:v="urn:schemas-microsoft-com:vml" xmlns:wp14="http://schemas.microsoft.com/office/word/2010/wordprocessingDrawing" xmlns:wp="http://schemas.openxmlformats.org/drawingml/2006/wordprocessingDrawing" xmlns:w10="urn:schemas-microsoft-com:office:word" xmlns:w="http://schemas.openxmlformats.org/wordprocessingml/2006/main" xmlns:w14="http://schemas.microsoft.com/office/word/2010/wordml" xmlns:w15="http://schemas.microsoft.com/office/word/2012/wordml" xmlns:w16se="http://schemas.microsoft.com/office/word/2015/wordml/symex" xmlns:wpg="http://schemas.microsoft.com/office/word/2010/wordprocessingGroup" xmlns:wpi="http://schemas.microsoft.com/office/word/2010/wordprocessingInk" xmlns:wne="http://schemas.microsoft.com/office/word/2006/wordml" xmlns:wps="http://schemas.microsoft.com/office/word/2010/wordprocessingShape" mc:Ignorable="w14 w15 w16se wp14">
   <w:body>
     <w:p>
       <w:pPr>
-        <w:pStyle w:val="Titel"/>
+        <w:pStyle w:val="Title"/>
         <w:jc w:val="center"/>
       </w:pPr>
       <w:r>
@@ -19,7 +19,7 @@
     </w:p>
     <w:p>
       <w:pPr>
-        <w:pStyle w:val="berschrift2"/>
+        <w:pStyle w:val="Heading2"/>
       </w:pPr>
       <w:r>
         <w:t>Best cases:</w:t>
@@ -27,6 +27,435 @@
     </w:p>
     <w:p>
       <w:r>
+        <w:t>First, we analyze the time complexity of each of the methods that getSolution() invokes, after that we add those time complexities in order to get the time complexity of the getSolution() method.</w:t>
+      </w:r>
+    </w:p>
+    <w:p>
+      <w:r>
+        <w:t>getStartingPosition()</w:t>
+      </w:r>
+      <w:r>
+        <w:t>:</w:t>
+      </w:r>
+    </w:p>
+    <w:p>
+      <w:pPr>
+        <w:jc w:val="center"/>
+      </w:pPr>
+      <w:r>
+        <w:rPr>
+          <w:bCs/>
+        </w:rPr>
+        <w:t>Ω(</w:t>
+      </w:r>
+      <w:r>
+        <w:t>1)</w:t>
+      </w:r>
+    </w:p>
+    <w:p>
+      <w:r>
+        <w:t>getMirrorPositions(maze)</w:t>
+      </w:r>
+      <w:r>
+        <w:t xml:space="preserve"> </w:t>
+      </w:r>
+      <w:r>
+        <w:t xml:space="preserve">- </w:t>
+      </w:r>
+      <w:r>
+        <w:rPr>
+          <w:bCs/>
+        </w:rPr>
+        <w:t>Ω(</w:t>
+      </w:r>
+      <w:r>
+        <w:t>width*height), if width</w:t>
+      </w:r>
+      <w:r>
+        <w:t xml:space="preserve"> </w:t>
+      </w:r>
+      <w:r>
+        <w:t>=</w:t>
+      </w:r>
+      <w:r>
+        <w:t xml:space="preserve"> m and </w:t>
+      </w:r>
+      <w:r>
+        <w:t>height</w:t>
+      </w:r>
+      <w:r>
+        <w:t>=n</w:t>
+      </w:r>
+      <w:r>
+        <w:t>,</w:t>
+      </w:r>
+      <w:r>
+        <w:t xml:space="preserve"> </w:t>
+      </w:r>
+      <w:r>
+        <w:t xml:space="preserve">then we can </w:t>
+      </w:r>
+      <w:r>
+        <w:t>write:</w:t>
+      </w:r>
+    </w:p>
+    <w:p>
+      <w:pPr>
+        <w:jc w:val="center"/>
+      </w:pPr>
+      <w:r>
+        <w:rPr>
+          <w:bCs/>
+        </w:rPr>
+        <w:t>Ω</w:t>
+      </w:r>
+      <w:r>
+        <w:t xml:space="preserve"> </w:t>
+      </w:r>
+      <w:r>
+        <w:t>(</w:t>
+      </w:r>
+      <w:r>
+        <w:t>m*n</w:t>
+      </w:r>
+      <w:r>
+        <w:t>)</w:t>
+      </w:r>
+    </w:p>
+    <w:p>
+      <w:r>
+        <w:t>getCombinations(mirrors.length)</w:t>
+      </w:r>
+      <w:r>
+        <w:t xml:space="preserve"> </w:t>
+      </w:r>
+      <w:r>
+        <w:t xml:space="preserve">- </w:t>
+      </w:r>
+      <w:r>
+        <w:rPr>
+          <w:bCs/>
+        </w:rPr>
+        <w:t>Ω</w:t>
+      </w:r>
+      <w:r>
+        <w:t xml:space="preserve"> </w:t>
+      </w:r>
+      <w:r>
+        <w:t>(</w:t>
+      </w:r>
+      <w:r>
+        <w:t>2</w:t>
+      </w:r>
+      <w:r>
+        <w:rPr>
+          <w:vertAlign w:val="superscript"/>
+        </w:rPr>
+        <w:t>mirrorNumber</w:t>
+      </w:r>
+      <w:r>
+        <w:t>*mir</w:t>
+      </w:r>
+      <w:bookmarkStart w:id="0" w:name="_GoBack"/>
+      <w:bookmarkEnd w:id="0"/>
+      <w:r>
+        <w:t>rorNumber</w:t>
+      </w:r>
+      <w:r>
+        <w:t>), where mirrorNumber=width*height-2*(width+height) in the worst scenario</w:t>
+      </w:r>
+      <w:r>
+        <w:t xml:space="preserve">, if width = m and height = n, then we can write the time complexity </w:t>
+      </w:r>
+      <w:r>
+        <w:t xml:space="preserve">function </w:t>
+      </w:r>
+      <w:r>
+        <w:t xml:space="preserve">for the best case </w:t>
+      </w:r>
+      <w:r>
+        <w:t xml:space="preserve">of this </w:t>
+      </w:r>
+      <w:r>
+        <w:t>method</w:t>
+      </w:r>
+      <w:r>
+        <w:t xml:space="preserve"> as</w:t>
+      </w:r>
+      <w:r>
+        <w:t>:</w:t>
+      </w:r>
+    </w:p>
+    <w:p>
+      <w:pPr>
+        <w:jc w:val="center"/>
+      </w:pPr>
+      <w:r>
+        <w:rPr>
+          <w:bCs/>
+        </w:rPr>
+        <w:t>Ω</w:t>
+      </w:r>
+      <w:r>
+        <w:t xml:space="preserve"> </w:t>
+      </w:r>
+      <w:r>
+        <w:t>(</w:t>
+      </w:r>
+      <w:r>
+        <w:t xml:space="preserve"> </w:t>
+      </w:r>
+      <w:r>
+        <w:t>2</w:t>
+      </w:r>
+      <w:r>
+        <w:rPr>
+          <w:vertAlign w:val="superscript"/>
+        </w:rPr>
+        <w:t>m*n-2*(m+n)</w:t>
+      </w:r>
+      <w:r>
+        <w:t xml:space="preserve"> *</w:t>
+      </w:r>
+      <w:r>
+        <w:t xml:space="preserve"> </w:t>
+      </w:r>
+      <w:r>
+        <w:t>(</w:t>
+      </w:r>
+      <w:r>
+        <w:t>m*n-2*(m+n)</w:t>
+      </w:r>
+      <w:r>
+        <w:t>))</w:t>
+      </w:r>
+    </w:p>
+    <w:p>
+      <w:r>
+        <w:t xml:space="preserve">getSolution()(lines 52 up to 64)- </w:t>
+      </w:r>
+      <w:r>
+        <w:rPr>
+          <w:bCs/>
+        </w:rPr>
+        <w:t>Ω</w:t>
+      </w:r>
+      <w:r>
+        <w:t xml:space="preserve"> (</w:t>
+      </w:r>
+      <w:r>
+        <w:t>2</w:t>
+      </w:r>
+      <w:r>
+        <w:rPr>
+          <w:vertAlign w:val="superscript"/>
+        </w:rPr>
+        <w:t>mirrorNumber</w:t>
+      </w:r>
+      <w:r>
+        <w:t xml:space="preserve"> *(mirrorNumber</w:t>
+      </w:r>
+      <w:r>
+        <w:t>)</w:t>
+      </w:r>
+      <w:r>
+        <w:t>)</w:t>
+      </w:r>
+      <w:r>
+        <w:t xml:space="preserve">, </w:t>
+      </w:r>
+      <w:r>
+        <w:t>where mirrorNumber</w:t>
+      </w:r>
+      <w:r>
+        <w:t xml:space="preserve"> = </w:t>
+      </w:r>
+      <w:r>
+        <w:t xml:space="preserve"> </w:t>
+      </w:r>
+      <w:r>
+        <w:t>m*n-2*(m+n)</w:t>
+      </w:r>
+      <w:r>
+        <w:t xml:space="preserve"> in the worst scenario, as discussed previously, so: </w:t>
+      </w:r>
+    </w:p>
+    <w:p>
+      <w:pPr>
+        <w:jc w:val="center"/>
+      </w:pPr>
+      <w:r>
+        <w:rPr>
+          <w:bCs/>
+        </w:rPr>
+        <w:t>Ω</w:t>
+      </w:r>
+      <w:r>
+        <w:t xml:space="preserve"> </w:t>
+      </w:r>
+      <w:r>
+        <w:t>( 2</w:t>
+      </w:r>
+      <w:r>
+        <w:rPr>
+          <w:vertAlign w:val="superscript"/>
+        </w:rPr>
+        <w:t>m*n-2*(m+n)</w:t>
+      </w:r>
+      <w:r>
+        <w:t xml:space="preserve"> *</w:t>
+      </w:r>
+      <w:r>
+        <w:t xml:space="preserve"> </w:t>
+      </w:r>
+      <w:r>
+        <w:t>(</w:t>
+      </w:r>
+      <w:r>
+        <w:t>m*n-2*(m+n)</w:t>
+      </w:r>
+      <w:r>
+        <w:t>))</w:t>
+      </w:r>
+    </w:p>
+    <w:p>
+      <w:r>
+        <w:t>Finally, we add these time complexities to get the time comp</w:t>
+      </w:r>
+      <w:r>
+        <w:t>lexity of getSolution() method.</w:t>
+      </w:r>
+    </w:p>
+    <w:p>
+      <w:pPr>
+        <w:jc w:val="center"/>
+      </w:pPr>
+      <w:r>
+        <w:t>C</w:t>
+      </w:r>
+      <w:r>
+        <w:t xml:space="preserve"> + </w:t>
+      </w:r>
+      <w:r>
+        <w:t>m*n</w:t>
+      </w:r>
+      <w:r>
+        <w:t xml:space="preserve"> + </w:t>
+      </w:r>
+      <w:r>
+        <w:t>2</w:t>
+      </w:r>
+      <w:r>
+        <w:rPr>
+          <w:vertAlign w:val="superscript"/>
+        </w:rPr>
+        <w:t>m*n-2*(m+n)</w:t>
+      </w:r>
+      <w:r>
+        <w:t xml:space="preserve"> *</w:t>
+      </w:r>
+      <w:r>
+        <w:t xml:space="preserve"> </w:t>
+      </w:r>
+      <w:r>
+        <w:t>(</w:t>
+      </w:r>
+      <w:r>
+        <w:t>m*n-2*(m+n)</w:t>
+      </w:r>
+      <w:r>
+        <w:t>)</w:t>
+      </w:r>
+      <w:r>
+        <w:t xml:space="preserve"> + </w:t>
+      </w:r>
+      <w:r>
+        <w:t>2</w:t>
+      </w:r>
+      <w:r>
+        <w:rPr>
+          <w:vertAlign w:val="superscript"/>
+        </w:rPr>
+        <w:t>m*n-2*(m+n)</w:t>
+      </w:r>
+      <w:r>
+        <w:t xml:space="preserve"> *</w:t>
+      </w:r>
+      <w:r>
+        <w:t xml:space="preserve"> </w:t>
+      </w:r>
+      <w:r>
+        <w:t>(</w:t>
+      </w:r>
+      <w:r>
+        <w:t>m*n-2*(m+n)</w:t>
+      </w:r>
+      <w:r>
+        <w:t>)</w:t>
+      </w:r>
+      <w:r>
+        <w:t xml:space="preserve"> = C + m*n + </w:t>
+      </w:r>
+      <w:r>
+        <w:t>2</w:t>
+      </w:r>
+      <w:r>
+        <w:rPr>
+          <w:vertAlign w:val="superscript"/>
+        </w:rPr>
+        <w:t>m*n-2*(m+n)</w:t>
+      </w:r>
+      <w:r>
+        <w:rPr>
+          <w:vertAlign w:val="superscript"/>
+        </w:rPr>
+        <w:t>+1</w:t>
+      </w:r>
+      <w:r>
+        <w:t xml:space="preserve"> *</w:t>
+      </w:r>
+      <w:r>
+        <w:t xml:space="preserve"> </w:t>
+      </w:r>
+      <w:r>
+        <w:t>(</w:t>
+      </w:r>
+      <w:r>
+        <w:t>m*n-2*(m+n)</w:t>
+      </w:r>
+      <w:r>
+        <w:t>)</w:t>
+      </w:r>
+    </w:p>
+    <w:p>
+      <w:r>
+        <w:t xml:space="preserve">C – constant which represents the constant time complexity </w:t>
+      </w:r>
+      <w:r>
+        <w:rPr>
+          <w:bCs/>
+        </w:rPr>
+        <w:t>Ω(</w:t>
+      </w:r>
+      <w:r>
+        <w:t>1)</w:t>
+      </w:r>
+      <w:r>
+        <w:t xml:space="preserve"> of the getStartingPosition() method</w:t>
+      </w:r>
+    </w:p>
+    <w:p/>
+    <w:p/>
+    <w:p>
+      <w:pPr>
+        <w:pStyle w:val="Heading2"/>
+      </w:pPr>
+      <w:r>
+        <w:t>Worst cases:</w:t>
+      </w:r>
+    </w:p>
+    <w:p>
+      <w:r>
         <w:t>getStartingPosition()- O(2*(height+width)-8), if height=width, and we represent them as “n”, then we can generalize time complexity- O(4n-8)</w:t>
       </w:r>
     </w:p>
@@ -38,7 +467,13 @@
         <w:t xml:space="preserve"> </w:t>
       </w:r>
       <w:r>
-        <w:t>and we represent them as “n”, then we can generalize time complexity- O(n</w:t>
+        <w:t>and we represent them as “n”, then we can generalize time complexity</w:t>
+      </w:r>
+      <w:r>
+        <w:t xml:space="preserve"> </w:t>
+      </w:r>
+      <w:r>
+        <w:t>- O(n</w:t>
       </w:r>
       <w:r>
         <w:rPr>
@@ -63,6 +498,9 @@
       <w:r>
         <w:t>*mirrorNumber), where mirrorNumber=width*height-2*(width+height)</w:t>
       </w:r>
+      <w:r>
+        <w:t xml:space="preserve"> in the worst scenario</w:t>
+      </w:r>
     </w:p>
     <w:p>
       <w:r>
@@ -75,17 +513,21 @@
         <w:t>mirrorNumber</w:t>
       </w:r>
       <w:r>
-        <w:t xml:space="preserve"> *(mirrorNumber+(height-2)*(width-2)+2)), where mirrorNumber is the same as previous</w:t>
-      </w:r>
-    </w:p>
-    <w:p>
-      <w:pPr>
-        <w:pStyle w:val="berschrift2"/>
-      </w:pPr>
-      <w:r>
-        <w:t>Worst cases:</w:t>
-      </w:r>
-    </w:p>
+        <w:t xml:space="preserve"> *(mirrorNumber+(height-2)*(width-2)+2)), where mirrorNumber</w:t>
+      </w:r>
+      <w:r>
+        <w:t xml:space="preserve"> in the worst scenario</w:t>
+      </w:r>
+      <w:r>
+        <w:t xml:space="preserve"> is the same as</w:t>
+      </w:r>
+      <w:r>
+        <w:t xml:space="preserve"> above</w:t>
+      </w:r>
+    </w:p>
+    <w:p/>
+    <w:p/>
+    <w:p/>
     <w:p/>
     <w:sectPr>
       <w:pgSz w:w="12240" w:h="15840"/>
@@ -98,7 +540,7 @@
 </file>
 
 <file path=word/styles.xml><?xml version="1.0" encoding="utf-8"?>
-<w:styles xmlns:mc="http://schemas.openxmlformats.org/markup-compatibility/2006" xmlns:r="http://schemas.openxmlformats.org/officeDocument/2006/relationships" xmlns:w="http://schemas.openxmlformats.org/wordprocessingml/2006/main" xmlns:w14="http://schemas.microsoft.com/office/word/2010/wordml" xmlns:w15="http://schemas.microsoft.com/office/word/2012/wordml" xmlns:w16cex="http://schemas.microsoft.com/office/word/2018/wordml/cex" xmlns:w16cid="http://schemas.microsoft.com/office/word/2016/wordml/cid" xmlns:w16="http://schemas.microsoft.com/office/word/2018/wordml" xmlns:w16sdtdh="http://schemas.microsoft.com/office/word/2020/wordml/sdtdatahash" xmlns:w16se="http://schemas.microsoft.com/office/word/2015/wordml/symex" mc:Ignorable="w14 w15 w16se w16cid w16 w16cex w16sdtdh">
+<w:styles xmlns:mc="http://schemas.openxmlformats.org/markup-compatibility/2006" xmlns:r="http://schemas.openxmlformats.org/officeDocument/2006/relationships" xmlns:w="http://schemas.openxmlformats.org/wordprocessingml/2006/main" xmlns:w14="http://schemas.microsoft.com/office/word/2010/wordml" xmlns:w15="http://schemas.microsoft.com/office/word/2012/wordml" xmlns:w16se="http://schemas.microsoft.com/office/word/2015/wordml/symex" mc:Ignorable="w14 w15 w16se">
   <w:docDefaults>
     <w:rPrDefault>
       <w:rPr>
@@ -114,7 +556,7 @@
       </w:pPr>
     </w:pPrDefault>
   </w:docDefaults>
-  <w:latentStyles w:defLockedState="0" w:defUIPriority="99" w:defSemiHidden="0" w:defUnhideWhenUsed="0" w:defQFormat="0" w:count="376">
+  <w:latentStyles w:defLockedState="0" w:defUIPriority="99" w:defSemiHidden="0" w:defUnhideWhenUsed="0" w:defQFormat="0" w:count="371">
     <w:lsdException w:name="Normal" w:uiPriority="0" w:qFormat="1"/>
     <w:lsdException w:name="heading 1" w:uiPriority="9" w:qFormat="1"/>
     <w:lsdException w:name="heading 2" w:semiHidden="1" w:uiPriority="9" w:unhideWhenUsed="1" w:qFormat="1"/>
@@ -220,6 +662,7 @@
     <w:lsdException w:name="HTML Sample" w:semiHidden="1" w:unhideWhenUsed="1"/>
     <w:lsdException w:name="HTML Typewriter" w:semiHidden="1" w:unhideWhenUsed="1"/>
     <w:lsdException w:name="HTML Variable" w:semiHidden="1" w:unhideWhenUsed="1"/>
+    <w:lsdException w:name="Normal Table" w:semiHidden="1" w:unhideWhenUsed="1"/>
     <w:lsdException w:name="annotation subject" w:semiHidden="1" w:unhideWhenUsed="1"/>
     <w:lsdException w:name="No List" w:semiHidden="1" w:unhideWhenUsed="1"/>
     <w:lsdException w:name="Outline List 1" w:semiHidden="1" w:unhideWhenUsed="1"/>
@@ -262,8 +705,11 @@
     <w:lsdException w:name="Table Contemporary" w:semiHidden="1" w:unhideWhenUsed="1"/>
     <w:lsdException w:name="Table Elegant" w:semiHidden="1" w:unhideWhenUsed="1"/>
     <w:lsdException w:name="Table Professional" w:semiHidden="1" w:unhideWhenUsed="1"/>
+    <w:lsdException w:name="Table Subtle 1" w:semiHidden="1" w:unhideWhenUsed="1"/>
     <w:lsdException w:name="Table Subtle 2" w:semiHidden="1" w:unhideWhenUsed="1"/>
     <w:lsdException w:name="Table Web 1" w:semiHidden="1" w:unhideWhenUsed="1"/>
+    <w:lsdException w:name="Table Web 2" w:semiHidden="1" w:unhideWhenUsed="1"/>
+    <w:lsdException w:name="Table Web 3" w:semiHidden="1" w:unhideWhenUsed="1"/>
     <w:lsdException w:name="Balloon Text" w:semiHidden="1" w:unhideWhenUsed="1"/>
     <w:lsdException w:name="Table Grid" w:uiPriority="39"/>
     <w:lsdException w:name="Table Theme" w:semiHidden="1" w:unhideWhenUsed="1"/>
@@ -482,21 +928,16 @@
     <w:lsdException w:name="List Table 5 Dark Accent 6" w:uiPriority="50"/>
     <w:lsdException w:name="List Table 6 Colorful Accent 6" w:uiPriority="51"/>
     <w:lsdException w:name="List Table 7 Colorful Accent 6" w:uiPriority="52"/>
-    <w:lsdException w:name="Mention" w:semiHidden="1" w:unhideWhenUsed="1"/>
-    <w:lsdException w:name="Smart Hyperlink" w:semiHidden="1" w:unhideWhenUsed="1"/>
-    <w:lsdException w:name="Hashtag" w:semiHidden="1" w:unhideWhenUsed="1"/>
-    <w:lsdException w:name="Unresolved Mention" w:semiHidden="1" w:unhideWhenUsed="1"/>
-    <w:lsdException w:name="Smart Link" w:semiHidden="1" w:unhideWhenUsed="1"/>
   </w:latentStyles>
-  <w:style w:type="paragraph" w:default="1" w:styleId="Standard">
+  <w:style w:type="paragraph" w:default="1" w:styleId="Normal">
     <w:name w:val="Normal"/>
     <w:qFormat/>
   </w:style>
-  <w:style w:type="paragraph" w:styleId="berschrift2">
+  <w:style w:type="paragraph" w:styleId="Heading2">
     <w:name w:val="heading 2"/>
-    <w:basedOn w:val="Standard"/>
-    <w:next w:val="Standard"/>
-    <w:link w:val="berschrift2Zchn"/>
+    <w:basedOn w:val="Normal"/>
+    <w:next w:val="Normal"/>
+    <w:link w:val="Heading2Char"/>
     <w:uiPriority w:val="9"/>
     <w:unhideWhenUsed/>
     <w:qFormat/>
@@ -514,13 +955,12 @@
       <w:szCs w:val="26"/>
     </w:rPr>
   </w:style>
-  <w:style w:type="character" w:default="1" w:styleId="Absatz-Standardschriftart">
+  <w:style w:type="character" w:default="1" w:styleId="DefaultParagraphFont">
     <w:name w:val="Default Paragraph Font"/>
     <w:uiPriority w:val="1"/>
-    <w:semiHidden/>
     <w:unhideWhenUsed/>
   </w:style>
-  <w:style w:type="table" w:default="1" w:styleId="NormaleTabelle">
+  <w:style w:type="table" w:default="1" w:styleId="TableNormal">
     <w:name w:val="Normal Table"/>
     <w:uiPriority w:val="99"/>
     <w:semiHidden/>
@@ -535,17 +975,17 @@
       </w:tblCellMar>
     </w:tblPr>
   </w:style>
-  <w:style w:type="numbering" w:default="1" w:styleId="KeineListe">
+  <w:style w:type="numbering" w:default="1" w:styleId="NoList">
     <w:name w:val="No List"/>
     <w:uiPriority w:val="99"/>
     <w:semiHidden/>
     <w:unhideWhenUsed/>
   </w:style>
-  <w:style w:type="paragraph" w:styleId="Titel">
+  <w:style w:type="paragraph" w:styleId="Title">
     <w:name w:val="Title"/>
-    <w:basedOn w:val="Standard"/>
-    <w:next w:val="Standard"/>
-    <w:link w:val="TitelZchn"/>
+    <w:basedOn w:val="Normal"/>
+    <w:next w:val="Normal"/>
+    <w:link w:val="TitleChar"/>
     <w:uiPriority w:val="10"/>
     <w:qFormat/>
     <w:rsid w:val="0038093D"/>
@@ -561,10 +1001,10 @@
       <w:szCs w:val="56"/>
     </w:rPr>
   </w:style>
-  <w:style w:type="character" w:customStyle="1" w:styleId="TitelZchn">
-    <w:name w:val="Titel Zchn"/>
-    <w:basedOn w:val="Absatz-Standardschriftart"/>
-    <w:link w:val="Titel"/>
+  <w:style w:type="character" w:customStyle="1" w:styleId="TitleChar">
+    <w:name w:val="Title Char"/>
+    <w:basedOn w:val="DefaultParagraphFont"/>
+    <w:link w:val="Title"/>
     <w:uiPriority w:val="10"/>
     <w:rsid w:val="0038093D"/>
     <w:rPr>
@@ -575,10 +1015,10 @@
       <w:szCs w:val="56"/>
     </w:rPr>
   </w:style>
-  <w:style w:type="character" w:customStyle="1" w:styleId="berschrift2Zchn">
-    <w:name w:val="Überschrift 2 Zchn"/>
-    <w:basedOn w:val="Absatz-Standardschriftart"/>
-    <w:link w:val="berschrift2"/>
+  <w:style w:type="character" w:customStyle="1" w:styleId="Heading2Char">
+    <w:name w:val="Heading 2 Char"/>
+    <w:basedOn w:val="DefaultParagraphFont"/>
+    <w:link w:val="Heading2"/>
     <w:uiPriority w:val="9"/>
     <w:rsid w:val="0038093D"/>
     <w:rPr>
@@ -586,6 +1026,36 @@
       <w:color w:val="2E74B5" w:themeColor="accent1" w:themeShade="BF"/>
       <w:sz w:val="26"/>
       <w:szCs w:val="26"/>
+    </w:rPr>
+  </w:style>
+  <w:style w:type="paragraph" w:styleId="HTMLPreformatted">
+    <w:name w:val="HTML Preformatted"/>
+    <w:basedOn w:val="Normal"/>
+    <w:link w:val="HTMLPreformattedChar"/>
+    <w:uiPriority w:val="99"/>
+    <w:semiHidden/>
+    <w:unhideWhenUsed/>
+    <w:rsid w:val="00BF4734"/>
+    <w:pPr>
+      <w:spacing w:after="0" w:line="240" w:lineRule="auto"/>
+    </w:pPr>
+    <w:rPr>
+      <w:rFonts w:ascii="Consolas" w:hAnsi="Consolas"/>
+      <w:sz w:val="20"/>
+      <w:szCs w:val="20"/>
+    </w:rPr>
+  </w:style>
+  <w:style w:type="character" w:customStyle="1" w:styleId="HTMLPreformattedChar">
+    <w:name w:val="HTML Preformatted Char"/>
+    <w:basedOn w:val="DefaultParagraphFont"/>
+    <w:link w:val="HTMLPreformatted"/>
+    <w:uiPriority w:val="99"/>
+    <w:semiHidden/>
+    <w:rsid w:val="00BF4734"/>
+    <w:rPr>
+      <w:rFonts w:ascii="Consolas" w:hAnsi="Consolas"/>
+      <w:sz w:val="20"/>
+      <w:szCs w:val="20"/>
     </w:rPr>
   </w:style>
 </w:styles>

</xml_diff>